<commit_message>
Improved adaptability to other PCs
2022 update: refined to make adaptation to other computers easier
</commit_message>
<xml_diff>
--- a/Protocol - RecobundlesX.docx
+++ b/Protocol - RecobundlesX.docx
@@ -1,6 +1,6 @@
 
 <file path=word/document.xml><?xml version="1.0" encoding="utf-8"?>
-<w:document xmlns:wpc="http://schemas.microsoft.com/office/word/2010/wordprocessingCanvas" xmlns:cx="http://schemas.microsoft.com/office/drawing/2014/chartex" xmlns:cx1="http://schemas.microsoft.com/office/drawing/2015/9/8/chartex" xmlns:cx2="http://schemas.microsoft.com/office/drawing/2015/10/21/chartex" xmlns:cx3="http://schemas.microsoft.com/office/drawing/2016/5/9/chartex" xmlns:cx4="http://schemas.microsoft.com/office/drawing/2016/5/10/chartex" xmlns:cx5="http://schemas.microsoft.com/office/drawing/2016/5/11/chartex" xmlns:cx6="http://schemas.microsoft.com/office/drawing/2016/5/12/chartex" xmlns:cx7="http://schemas.microsoft.com/office/drawing/2016/5/13/chartex" xmlns:cx8="http://schemas.microsoft.com/office/drawing/2016/5/14/chartex" xmlns:mc="http://schemas.openxmlformats.org/markup-compatibility/2006" xmlns:aink="http://schemas.microsoft.com/office/drawing/2016/ink" xmlns:am3d="http://schemas.microsoft.com/office/drawing/2017/model3d" xmlns:o="urn:schemas-microsoft-com:office:office" xmlns:r="http://schemas.openxmlformats.org/officeDocument/2006/relationships" xmlns:m="http://schemas.openxmlformats.org/officeDocument/2006/math" xmlns:v="urn:schemas-microsoft-com:vml" xmlns:wp14="http://schemas.microsoft.com/office/word/2010/wordprocessingDrawing" xmlns:wp="http://schemas.openxmlformats.org/drawingml/2006/wordprocessingDrawing" xmlns:w10="urn:schemas-microsoft-com:office:word" xmlns:w="http://schemas.openxmlformats.org/wordprocessingml/2006/main" xmlns:w14="http://schemas.microsoft.com/office/word/2010/wordml" xmlns:w15="http://schemas.microsoft.com/office/word/2012/wordml" xmlns:w16cid="http://schemas.microsoft.com/office/word/2016/wordml/cid" xmlns:w16se="http://schemas.microsoft.com/office/word/2015/wordml/symex" xmlns:wpg="http://schemas.microsoft.com/office/word/2010/wordprocessingGroup" xmlns:wpi="http://schemas.microsoft.com/office/word/2010/wordprocessingInk" xmlns:wne="http://schemas.microsoft.com/office/word/2006/wordml" xmlns:wps="http://schemas.microsoft.com/office/word/2010/wordprocessingShape" mc:Ignorable="w14 w15 w16se w16cid wp14">
+<w:document xmlns:wpc="http://schemas.microsoft.com/office/word/2010/wordprocessingCanvas" xmlns:cx="http://schemas.microsoft.com/office/drawing/2014/chartex" xmlns:cx1="http://schemas.microsoft.com/office/drawing/2015/9/8/chartex" xmlns:cx2="http://schemas.microsoft.com/office/drawing/2015/10/21/chartex" xmlns:cx3="http://schemas.microsoft.com/office/drawing/2016/5/9/chartex" xmlns:cx4="http://schemas.microsoft.com/office/drawing/2016/5/10/chartex" xmlns:cx5="http://schemas.microsoft.com/office/drawing/2016/5/11/chartex" xmlns:cx6="http://schemas.microsoft.com/office/drawing/2016/5/12/chartex" xmlns:cx7="http://schemas.microsoft.com/office/drawing/2016/5/13/chartex" xmlns:cx8="http://schemas.microsoft.com/office/drawing/2016/5/14/chartex" xmlns:mc="http://schemas.openxmlformats.org/markup-compatibility/2006" xmlns:aink="http://schemas.microsoft.com/office/drawing/2016/ink" xmlns:am3d="http://schemas.microsoft.com/office/drawing/2017/model3d" xmlns:o="urn:schemas-microsoft-com:office:office" xmlns:oel="http://schemas.microsoft.com/office/2019/extlst" xmlns:r="http://schemas.openxmlformats.org/officeDocument/2006/relationships" xmlns:m="http://schemas.openxmlformats.org/officeDocument/2006/math" xmlns:v="urn:schemas-microsoft-com:vml" xmlns:wp14="http://schemas.microsoft.com/office/word/2010/wordprocessingDrawing" xmlns:wp="http://schemas.openxmlformats.org/drawingml/2006/wordprocessingDrawing" xmlns:w10="urn:schemas-microsoft-com:office:word" xmlns:w="http://schemas.openxmlformats.org/wordprocessingml/2006/main" xmlns:w14="http://schemas.microsoft.com/office/word/2010/wordml" xmlns:w15="http://schemas.microsoft.com/office/word/2012/wordml" xmlns:w16cex="http://schemas.microsoft.com/office/word/2018/wordml/cex" xmlns:w16cid="http://schemas.microsoft.com/office/word/2016/wordml/cid" xmlns:w16="http://schemas.microsoft.com/office/word/2018/wordml" xmlns:w16sdtdh="http://schemas.microsoft.com/office/word/2020/wordml/sdtdatahash" xmlns:w16se="http://schemas.microsoft.com/office/word/2015/wordml/symex" xmlns:wpg="http://schemas.microsoft.com/office/word/2010/wordprocessingGroup" xmlns:wpi="http://schemas.microsoft.com/office/word/2010/wordprocessingInk" xmlns:wne="http://schemas.microsoft.com/office/word/2006/wordml" xmlns:wps="http://schemas.microsoft.com/office/word/2010/wordprocessingShape" mc:Ignorable="w14 w15 w16se w16cid w16 w16cex w16sdtdh wp14">
   <w:body>
     <w:p>
       <w:pPr>
@@ -100,35 +100,268 @@
           <w:u w:val="single"/>
           <w:lang w:val="en-CA"/>
         </w:rPr>
-        <w:t>Where are the relevant files?</w:t>
-      </w:r>
-    </w:p>
-    <w:p>
-      <w:pPr>
-        <w:rPr>
-          <w:lang w:val="en-CA"/>
-        </w:rPr>
-      </w:pPr>
-    </w:p>
-    <w:p>
-      <w:pPr>
-        <w:rPr>
-          <w:lang w:val="en-CA"/>
-        </w:rPr>
-      </w:pPr>
-    </w:p>
-    <w:p>
-      <w:pPr>
+        <w:t>Wh</w:t>
+      </w:r>
+      <w:r>
         <w:rPr>
           <w:u w:val="single"/>
           <w:lang w:val="en-CA"/>
         </w:rPr>
-      </w:pPr>
+        <w:t>at files</w:t>
+      </w:r>
       <w:r>
         <w:rPr>
           <w:u w:val="single"/>
           <w:lang w:val="en-CA"/>
         </w:rPr>
+        <w:t xml:space="preserve"> are </w:t>
+      </w:r>
+      <w:r>
+        <w:rPr>
+          <w:u w:val="single"/>
+          <w:lang w:val="en-CA"/>
+        </w:rPr>
+        <w:t>needed</w:t>
+      </w:r>
+      <w:r>
+        <w:rPr>
+          <w:u w:val="single"/>
+          <w:lang w:val="en-CA"/>
+        </w:rPr>
+        <w:t>?</w:t>
+      </w:r>
+    </w:p>
+    <w:p>
+      <w:pPr>
+        <w:pStyle w:val="ListParagraph"/>
+        <w:numPr>
+          <w:ilvl w:val="0"/>
+          <w:numId w:val="2"/>
+        </w:numPr>
+        <w:rPr>
+          <w:lang w:val="en-CA"/>
+        </w:rPr>
+      </w:pPr>
+      <w:r>
+        <w:rPr>
+          <w:lang w:val="en-CA"/>
+        </w:rPr>
+        <w:t>Preprocessed imaging data</w:t>
+      </w:r>
+    </w:p>
+    <w:p>
+      <w:pPr>
+        <w:pStyle w:val="ListParagraph"/>
+        <w:numPr>
+          <w:ilvl w:val="1"/>
+          <w:numId w:val="2"/>
+        </w:numPr>
+        <w:rPr>
+          <w:lang w:val="en-CA"/>
+        </w:rPr>
+      </w:pPr>
+      <w:r>
+        <w:rPr>
+          <w:lang w:val="en-CA"/>
+        </w:rPr>
+        <w:t>Diffusion-weighted image (4D, all volumes)</w:t>
+      </w:r>
+    </w:p>
+    <w:p>
+      <w:pPr>
+        <w:pStyle w:val="ListParagraph"/>
+        <w:numPr>
+          <w:ilvl w:val="1"/>
+          <w:numId w:val="2"/>
+        </w:numPr>
+        <w:rPr>
+          <w:lang w:val="en-CA"/>
+        </w:rPr>
+      </w:pPr>
+      <w:r>
+        <w:rPr>
+          <w:lang w:val="en-CA"/>
+        </w:rPr>
+        <w:t>RGB map (for manual tractography)</w:t>
+      </w:r>
+    </w:p>
+    <w:p>
+      <w:pPr>
+        <w:pStyle w:val="ListParagraph"/>
+        <w:numPr>
+          <w:ilvl w:val="1"/>
+          <w:numId w:val="2"/>
+        </w:numPr>
+        <w:rPr>
+          <w:lang w:val="en-CA"/>
+        </w:rPr>
+      </w:pPr>
+      <w:r>
+        <w:rPr>
+          <w:lang w:val="en-CA"/>
+        </w:rPr>
+        <w:t xml:space="preserve">Whole-brain </w:t>
+      </w:r>
+      <w:proofErr w:type="spellStart"/>
+      <w:r>
+        <w:rPr>
+          <w:lang w:val="en-CA"/>
+        </w:rPr>
+        <w:t>tractogram</w:t>
+      </w:r>
+      <w:proofErr w:type="spellEnd"/>
+      <w:r>
+        <w:rPr>
+          <w:lang w:val="en-CA"/>
+        </w:rPr>
+        <w:t xml:space="preserve"> (for manual tractography)</w:t>
+      </w:r>
+    </w:p>
+    <w:p>
+      <w:pPr>
+        <w:pStyle w:val="ListParagraph"/>
+        <w:numPr>
+          <w:ilvl w:val="1"/>
+          <w:numId w:val="2"/>
+        </w:numPr>
+        <w:rPr>
+          <w:lang w:val="en-CA"/>
+        </w:rPr>
+      </w:pPr>
+      <w:proofErr w:type="spellStart"/>
+      <w:r>
+        <w:rPr>
+          <w:lang w:val="en-CA"/>
+        </w:rPr>
+        <w:t>Bval</w:t>
+      </w:r>
+      <w:proofErr w:type="spellEnd"/>
+      <w:r>
+        <w:rPr>
+          <w:lang w:val="en-CA"/>
+        </w:rPr>
+        <w:t xml:space="preserve"> &amp; </w:t>
+      </w:r>
+      <w:proofErr w:type="spellStart"/>
+      <w:r>
+        <w:rPr>
+          <w:lang w:val="en-CA"/>
+        </w:rPr>
+        <w:t>bvec</w:t>
+      </w:r>
+      <w:proofErr w:type="spellEnd"/>
+      <w:r>
+        <w:rPr>
+          <w:lang w:val="en-CA"/>
+        </w:rPr>
+        <w:t xml:space="preserve"> files (for manual tractography)</w:t>
+      </w:r>
+    </w:p>
+    <w:p>
+      <w:pPr>
+        <w:pStyle w:val="ListParagraph"/>
+        <w:numPr>
+          <w:ilvl w:val="1"/>
+          <w:numId w:val="2"/>
+        </w:numPr>
+        <w:rPr>
+          <w:lang w:val="en-CA"/>
+        </w:rPr>
+      </w:pPr>
+      <w:r>
+        <w:rPr>
+          <w:lang w:val="en-CA"/>
+        </w:rPr>
+        <w:t>T1 image (for various registration steps)</w:t>
+      </w:r>
+    </w:p>
+    <w:p>
+      <w:pPr>
+        <w:pStyle w:val="ListParagraph"/>
+        <w:numPr>
+          <w:ilvl w:val="0"/>
+          <w:numId w:val="2"/>
+        </w:numPr>
+        <w:rPr>
+          <w:lang w:val="en-CA"/>
+        </w:rPr>
+      </w:pPr>
+      <w:r>
+        <w:rPr>
+          <w:lang w:val="en-CA"/>
+        </w:rPr>
+        <w:t>Exemplar tracts</w:t>
+      </w:r>
+    </w:p>
+    <w:p>
+      <w:pPr>
+        <w:pStyle w:val="ListParagraph"/>
+        <w:numPr>
+          <w:ilvl w:val="1"/>
+          <w:numId w:val="2"/>
+        </w:numPr>
+        <w:rPr>
+          <w:lang w:val="en-CA"/>
+        </w:rPr>
+      </w:pPr>
+      <w:r>
+        <w:rPr>
+          <w:lang w:val="en-CA"/>
+        </w:rPr>
+        <w:t>3 minimum, 3-5 recommended</w:t>
+      </w:r>
+    </w:p>
+    <w:p>
+      <w:pPr>
+        <w:pStyle w:val="ListParagraph"/>
+        <w:numPr>
+          <w:ilvl w:val="1"/>
+          <w:numId w:val="2"/>
+        </w:numPr>
+        <w:rPr>
+          <w:lang w:val="en-CA"/>
+        </w:rPr>
+      </w:pPr>
+      <w:r>
+        <w:rPr>
+          <w:lang w:val="en-CA"/>
+        </w:rPr>
+        <w:t xml:space="preserve">Manually segmented tracts, should be representative of the cohort you wish to run </w:t>
+      </w:r>
+      <w:proofErr w:type="spellStart"/>
+      <w:r>
+        <w:rPr>
+          <w:lang w:val="en-CA"/>
+        </w:rPr>
+        <w:t>RecobundlesX</w:t>
+      </w:r>
+      <w:proofErr w:type="spellEnd"/>
+      <w:r>
+        <w:rPr>
+          <w:lang w:val="en-CA"/>
+        </w:rPr>
+        <w:t xml:space="preserve"> on</w:t>
+      </w:r>
+    </w:p>
+    <w:p>
+      <w:pPr>
+        <w:rPr>
+          <w:lang w:val="en-CA"/>
+        </w:rPr>
+      </w:pPr>
+    </w:p>
+    <w:p>
+      <w:pPr>
+        <w:rPr>
+          <w:u w:val="single"/>
+          <w:lang w:val="en-CA"/>
+        </w:rPr>
+      </w:pPr>
+      <w:r>
+        <w:rPr>
+          <w:u w:val="single"/>
+          <w:lang w:val="en-CA"/>
+        </w:rPr>
         <w:t>What are the steps?</w:t>
       </w:r>
     </w:p>
@@ -203,8 +436,6 @@
         </w:rPr>
         <w:t>_v1</w:t>
       </w:r>
-      <w:bookmarkStart w:id="0" w:name="_GoBack"/>
-      <w:bookmarkEnd w:id="0"/>
       <w:r>
         <w:rPr>
           <w:rFonts w:ascii="Courier" w:hAnsi="Courier"/>
@@ -527,14 +758,12 @@
           <w:lang w:val="en-CA"/>
         </w:rPr>
       </w:pPr>
-      <w:proofErr w:type="gramStart"/>
       <w:r>
         <w:rPr>
           <w:lang w:val="en-CA"/>
         </w:rPr>
         <w:t>Additionally</w:t>
       </w:r>
-      <w:proofErr w:type="gramEnd"/>
       <w:r>
         <w:rPr>
           <w:b/>
@@ -752,6 +981,7 @@
           <w:rFonts w:ascii="Calibri" w:hAnsi="Calibri" w:cs="Calibri"/>
           <w:lang w:val="en-CA"/>
         </w:rPr>
+        <w:lastRenderedPageBreak/>
         <w:t>Once done, the folder will look like:</w:t>
       </w:r>
     </w:p>
@@ -769,7 +999,6 @@
           <w:noProof/>
           <w:lang w:val="en-CA"/>
         </w:rPr>
-        <w:lastRenderedPageBreak/>
         <w:drawing>
           <wp:inline distT="0" distB="0" distL="0" distR="0" wp14:anchorId="7F9431BF" wp14:editId="0F866EC1">
             <wp:extent cx="5473868" cy="3840480"/>
@@ -988,33 +1217,72 @@
           <w:szCs w:val="22"/>
           <w:lang w:val="en-CA"/>
         </w:rPr>
-        <w:t>Postdoc_scripts/Diffusion_processing/</w:t>
-      </w:r>
-      <w:r>
-        <w:rPr>
-          <w:rFonts w:ascii="Courier" w:hAnsi="Courier"/>
-          <w:b/>
-          <w:bCs/>
-          <w:i/>
-          <w:iCs/>
-          <w:sz w:val="22"/>
-          <w:szCs w:val="22"/>
-          <w:lang w:val="en-CA"/>
-        </w:rPr>
-        <w:t>RecoBundles/RecobundlesX_tract</w:t>
-      </w:r>
-      <w:r>
-        <w:rPr>
-          <w:rFonts w:ascii="Courier" w:hAnsi="Courier"/>
-          <w:b/>
-          <w:bCs/>
-          <w:i/>
-          <w:iCs/>
-          <w:sz w:val="22"/>
-          <w:szCs w:val="22"/>
-          <w:lang w:val="en-CA"/>
-        </w:rPr>
-        <w:t>ography_v4.py</w:t>
+        <w:t>Postdoc_scripts/Diffusion_processing/RecoBundles/</w:t>
+      </w:r>
+      <w:r>
+        <w:rPr>
+          <w:rFonts w:ascii="Courier" w:hAnsi="Courier"/>
+          <w:b/>
+          <w:bCs/>
+          <w:i/>
+          <w:iCs/>
+          <w:sz w:val="22"/>
+          <w:szCs w:val="22"/>
+          <w:lang w:val="en-CA"/>
+        </w:rPr>
+        <w:t>3_r</w:t>
+      </w:r>
+      <w:r>
+        <w:rPr>
+          <w:rFonts w:ascii="Courier" w:hAnsi="Courier"/>
+          <w:b/>
+          <w:bCs/>
+          <w:i/>
+          <w:iCs/>
+          <w:sz w:val="22"/>
+          <w:szCs w:val="22"/>
+          <w:lang w:val="en-CA"/>
+        </w:rPr>
+        <w:t>ecobundlesX_tract</w:t>
+      </w:r>
+      <w:r>
+        <w:rPr>
+          <w:rFonts w:ascii="Courier" w:hAnsi="Courier"/>
+          <w:b/>
+          <w:bCs/>
+          <w:i/>
+          <w:iCs/>
+          <w:sz w:val="22"/>
+          <w:szCs w:val="22"/>
+          <w:lang w:val="en-CA"/>
+        </w:rPr>
+        <w:t>ography_v</w:t>
+      </w:r>
+      <w:r>
+        <w:rPr>
+          <w:rFonts w:ascii="Courier" w:hAnsi="Courier"/>
+          <w:b/>
+          <w:bCs/>
+          <w:i/>
+          <w:iCs/>
+          <w:sz w:val="22"/>
+          <w:szCs w:val="22"/>
+          <w:lang w:val="en-CA"/>
+        </w:rPr>
+        <w:t>6</w:t>
+      </w:r>
+      <w:r>
+        <w:rPr>
+          <w:rFonts w:ascii="Courier" w:hAnsi="Courier"/>
+          <w:b/>
+          <w:bCs/>
+          <w:i/>
+          <w:iCs/>
+          <w:sz w:val="22"/>
+          <w:szCs w:val="22"/>
+          <w:lang w:val="en-CA"/>
+        </w:rPr>
+        <w:t>.py</w:t>
       </w:r>
     </w:p>
     <w:p>
@@ -1046,7 +1314,59 @@
           <w:szCs w:val="22"/>
           <w:lang w:val="en-CA"/>
         </w:rPr>
-        <w:t>Syntax: RecobundlesX_tractography_v4.py</w:t>
+        <w:t xml:space="preserve">Syntax: </w:t>
+      </w:r>
+      <w:r>
+        <w:rPr>
+          <w:rFonts w:ascii="Courier" w:hAnsi="Courier"/>
+          <w:b/>
+          <w:bCs/>
+          <w:i/>
+          <w:iCs/>
+          <w:sz w:val="22"/>
+          <w:szCs w:val="22"/>
+          <w:lang w:val="en-CA"/>
+        </w:rPr>
+        <w:t>3_r</w:t>
+      </w:r>
+      <w:r>
+        <w:rPr>
+          <w:rFonts w:ascii="Courier" w:hAnsi="Courier"/>
+          <w:b/>
+          <w:bCs/>
+          <w:i/>
+          <w:iCs/>
+          <w:sz w:val="22"/>
+          <w:szCs w:val="22"/>
+          <w:lang w:val="en-CA"/>
+        </w:rPr>
+        <w:t>ecobundlesX_tractography_v</w:t>
+      </w:r>
+      <w:r>
+        <w:rPr>
+          <w:rFonts w:ascii="Courier" w:hAnsi="Courier"/>
+          <w:b/>
+          <w:bCs/>
+          <w:i/>
+          <w:iCs/>
+          <w:sz w:val="22"/>
+          <w:szCs w:val="22"/>
+          <w:lang w:val="en-CA"/>
+        </w:rPr>
+        <w:t>6</w:t>
+      </w:r>
+      <w:r>
+        <w:rPr>
+          <w:rFonts w:ascii="Courier" w:hAnsi="Courier"/>
+          <w:b/>
+          <w:bCs/>
+          <w:i/>
+          <w:iCs/>
+          <w:sz w:val="22"/>
+          <w:szCs w:val="22"/>
+          <w:lang w:val="en-CA"/>
+        </w:rPr>
+        <w:t>.py</w:t>
       </w:r>
     </w:p>
     <w:p>
@@ -1571,8 +1891,121 @@
 </file>
 
 <file path=word/numbering.xml><?xml version="1.0" encoding="utf-8"?>
-<w:numbering xmlns:wpc="http://schemas.microsoft.com/office/word/2010/wordprocessingCanvas" xmlns:cx="http://schemas.microsoft.com/office/drawing/2014/chartex" xmlns:cx1="http://schemas.microsoft.com/office/drawing/2015/9/8/chartex" xmlns:cx2="http://schemas.microsoft.com/office/drawing/2015/10/21/chartex" xmlns:cx3="http://schemas.microsoft.com/office/drawing/2016/5/9/chartex" xmlns:cx4="http://schemas.microsoft.com/office/drawing/2016/5/10/chartex" xmlns:cx5="http://schemas.microsoft.com/office/drawing/2016/5/11/chartex" xmlns:cx6="http://schemas.microsoft.com/office/drawing/2016/5/12/chartex" xmlns:cx7="http://schemas.microsoft.com/office/drawing/2016/5/13/chartex" xmlns:cx8="http://schemas.microsoft.com/office/drawing/2016/5/14/chartex" xmlns:mc="http://schemas.openxmlformats.org/markup-compatibility/2006" xmlns:aink="http://schemas.microsoft.com/office/drawing/2016/ink" xmlns:am3d="http://schemas.microsoft.com/office/drawing/2017/model3d" xmlns:o="urn:schemas-microsoft-com:office:office" xmlns:r="http://schemas.openxmlformats.org/officeDocument/2006/relationships" xmlns:m="http://schemas.openxmlformats.org/officeDocument/2006/math" xmlns:v="urn:schemas-microsoft-com:vml" xmlns:wp14="http://schemas.microsoft.com/office/word/2010/wordprocessingDrawing" xmlns:wp="http://schemas.openxmlformats.org/drawingml/2006/wordprocessingDrawing" xmlns:w10="urn:schemas-microsoft-com:office:word" xmlns:w="http://schemas.openxmlformats.org/wordprocessingml/2006/main" xmlns:w14="http://schemas.microsoft.com/office/word/2010/wordml" xmlns:w15="http://schemas.microsoft.com/office/word/2012/wordml" xmlns:w16cid="http://schemas.microsoft.com/office/word/2016/wordml/cid" xmlns:w16se="http://schemas.microsoft.com/office/word/2015/wordml/symex" xmlns:wpg="http://schemas.microsoft.com/office/word/2010/wordprocessingGroup" xmlns:wpi="http://schemas.microsoft.com/office/word/2010/wordprocessingInk" xmlns:wne="http://schemas.microsoft.com/office/word/2006/wordml" xmlns:wps="http://schemas.microsoft.com/office/word/2010/wordprocessingShape" mc:Ignorable="w14 w15 w16se w16cid wp14">
+<w:numbering xmlns:wpc="http://schemas.microsoft.com/office/word/2010/wordprocessingCanvas" xmlns:cx="http://schemas.microsoft.com/office/drawing/2014/chartex" xmlns:cx1="http://schemas.microsoft.com/office/drawing/2015/9/8/chartex" xmlns:cx2="http://schemas.microsoft.com/office/drawing/2015/10/21/chartex" xmlns:cx3="http://schemas.microsoft.com/office/drawing/2016/5/9/chartex" xmlns:cx4="http://schemas.microsoft.com/office/drawing/2016/5/10/chartex" xmlns:cx5="http://schemas.microsoft.com/office/drawing/2016/5/11/chartex" xmlns:cx6="http://schemas.microsoft.com/office/drawing/2016/5/12/chartex" xmlns:cx7="http://schemas.microsoft.com/office/drawing/2016/5/13/chartex" xmlns:cx8="http://schemas.microsoft.com/office/drawing/2016/5/14/chartex" xmlns:mc="http://schemas.openxmlformats.org/markup-compatibility/2006" xmlns:aink="http://schemas.microsoft.com/office/drawing/2016/ink" xmlns:am3d="http://schemas.microsoft.com/office/drawing/2017/model3d" xmlns:o="urn:schemas-microsoft-com:office:office" xmlns:oel="http://schemas.microsoft.com/office/2019/extlst" xmlns:r="http://schemas.openxmlformats.org/officeDocument/2006/relationships" xmlns:m="http://schemas.openxmlformats.org/officeDocument/2006/math" xmlns:v="urn:schemas-microsoft-com:vml" xmlns:wp14="http://schemas.microsoft.com/office/word/2010/wordprocessingDrawing" xmlns:wp="http://schemas.openxmlformats.org/drawingml/2006/wordprocessingDrawing" xmlns:w10="urn:schemas-microsoft-com:office:word" xmlns:w="http://schemas.openxmlformats.org/wordprocessingml/2006/main" xmlns:w14="http://schemas.microsoft.com/office/word/2010/wordml" xmlns:w15="http://schemas.microsoft.com/office/word/2012/wordml" xmlns:w16cex="http://schemas.microsoft.com/office/word/2018/wordml/cex" xmlns:w16cid="http://schemas.microsoft.com/office/word/2016/wordml/cid" xmlns:w16="http://schemas.microsoft.com/office/word/2018/wordml" xmlns:w16sdtdh="http://schemas.microsoft.com/office/word/2020/wordml/sdtdatahash" xmlns:w16se="http://schemas.microsoft.com/office/word/2015/wordml/symex" xmlns:wpg="http://schemas.microsoft.com/office/word/2010/wordprocessingGroup" xmlns:wpi="http://schemas.microsoft.com/office/word/2010/wordprocessingInk" xmlns:wne="http://schemas.microsoft.com/office/word/2006/wordml" xmlns:wps="http://schemas.microsoft.com/office/word/2010/wordprocessingShape" mc:Ignorable="w14 w15 w16se w16cid w16 w16cex w16sdtdh wp14">
   <w:abstractNum w:abstractNumId="0" w15:restartNumberingAfterBreak="0">
+    <w:nsid w:val="223D3F62"/>
+    <w:multiLevelType w:val="hybridMultilevel"/>
+    <w:tmpl w:val="BCDA796A"/>
+    <w:lvl w:ilvl="0" w:tplc="04090001">
+      <w:start w:val="1"/>
+      <w:numFmt w:val="bullet"/>
+      <w:lvlText w:val=""/>
+      <w:lvlJc w:val="left"/>
+      <w:pPr>
+        <w:ind w:left="720" w:hanging="360"/>
+      </w:pPr>
+      <w:rPr>
+        <w:rFonts w:ascii="Symbol" w:hAnsi="Symbol" w:hint="default"/>
+      </w:rPr>
+    </w:lvl>
+    <w:lvl w:ilvl="1" w:tplc="04090003">
+      <w:start w:val="1"/>
+      <w:numFmt w:val="bullet"/>
+      <w:lvlText w:val="o"/>
+      <w:lvlJc w:val="left"/>
+      <w:pPr>
+        <w:ind w:left="1440" w:hanging="360"/>
+      </w:pPr>
+      <w:rPr>
+        <w:rFonts w:ascii="Courier New" w:hAnsi="Courier New" w:cs="Courier New" w:hint="default"/>
+      </w:rPr>
+    </w:lvl>
+    <w:lvl w:ilvl="2" w:tplc="04090005" w:tentative="1">
+      <w:start w:val="1"/>
+      <w:numFmt w:val="bullet"/>
+      <w:lvlText w:val=""/>
+      <w:lvlJc w:val="left"/>
+      <w:pPr>
+        <w:ind w:left="2160" w:hanging="360"/>
+      </w:pPr>
+      <w:rPr>
+        <w:rFonts w:ascii="Wingdings" w:hAnsi="Wingdings" w:hint="default"/>
+      </w:rPr>
+    </w:lvl>
+    <w:lvl w:ilvl="3" w:tplc="04090001" w:tentative="1">
+      <w:start w:val="1"/>
+      <w:numFmt w:val="bullet"/>
+      <w:lvlText w:val=""/>
+      <w:lvlJc w:val="left"/>
+      <w:pPr>
+        <w:ind w:left="2880" w:hanging="360"/>
+      </w:pPr>
+      <w:rPr>
+        <w:rFonts w:ascii="Symbol" w:hAnsi="Symbol" w:hint="default"/>
+      </w:rPr>
+    </w:lvl>
+    <w:lvl w:ilvl="4" w:tplc="04090003" w:tentative="1">
+      <w:start w:val="1"/>
+      <w:numFmt w:val="bullet"/>
+      <w:lvlText w:val="o"/>
+      <w:lvlJc w:val="left"/>
+      <w:pPr>
+        <w:ind w:left="3600" w:hanging="360"/>
+      </w:pPr>
+      <w:rPr>
+        <w:rFonts w:ascii="Courier New" w:hAnsi="Courier New" w:cs="Courier New" w:hint="default"/>
+      </w:rPr>
+    </w:lvl>
+    <w:lvl w:ilvl="5" w:tplc="04090005" w:tentative="1">
+      <w:start w:val="1"/>
+      <w:numFmt w:val="bullet"/>
+      <w:lvlText w:val=""/>
+      <w:lvlJc w:val="left"/>
+      <w:pPr>
+        <w:ind w:left="4320" w:hanging="360"/>
+      </w:pPr>
+      <w:rPr>
+        <w:rFonts w:ascii="Wingdings" w:hAnsi="Wingdings" w:hint="default"/>
+      </w:rPr>
+    </w:lvl>
+    <w:lvl w:ilvl="6" w:tplc="04090001" w:tentative="1">
+      <w:start w:val="1"/>
+      <w:numFmt w:val="bullet"/>
+      <w:lvlText w:val=""/>
+      <w:lvlJc w:val="left"/>
+      <w:pPr>
+        <w:ind w:left="5040" w:hanging="360"/>
+      </w:pPr>
+      <w:rPr>
+        <w:rFonts w:ascii="Symbol" w:hAnsi="Symbol" w:hint="default"/>
+      </w:rPr>
+    </w:lvl>
+    <w:lvl w:ilvl="7" w:tplc="04090003" w:tentative="1">
+      <w:start w:val="1"/>
+      <w:numFmt w:val="bullet"/>
+      <w:lvlText w:val="o"/>
+      <w:lvlJc w:val="left"/>
+      <w:pPr>
+        <w:ind w:left="5760" w:hanging="360"/>
+      </w:pPr>
+      <w:rPr>
+        <w:rFonts w:ascii="Courier New" w:hAnsi="Courier New" w:cs="Courier New" w:hint="default"/>
+      </w:rPr>
+    </w:lvl>
+    <w:lvl w:ilvl="8" w:tplc="04090005" w:tentative="1">
+      <w:start w:val="1"/>
+      <w:numFmt w:val="bullet"/>
+      <w:lvlText w:val=""/>
+      <w:lvlJc w:val="left"/>
+      <w:pPr>
+        <w:ind w:left="6480" w:hanging="360"/>
+      </w:pPr>
+      <w:rPr>
+        <w:rFonts w:ascii="Wingdings" w:hAnsi="Wingdings" w:hint="default"/>
+      </w:rPr>
+    </w:lvl>
+  </w:abstractNum>
+  <w:abstractNum w:abstractNumId="1" w15:restartNumberingAfterBreak="0">
     <w:nsid w:val="776A6E32"/>
     <w:multiLevelType w:val="hybridMultilevel"/>
     <w:tmpl w:val="5D26D7B6"/>
@@ -1664,14 +2097,17 @@
       </w:pPr>
     </w:lvl>
   </w:abstractNum>
-  <w:num w:numId="1">
+  <w:num w:numId="1" w16cid:durableId="1785028984">
+    <w:abstractNumId w:val="1"/>
+  </w:num>
+  <w:num w:numId="2" w16cid:durableId="966399294">
     <w:abstractNumId w:val="0"/>
   </w:num>
 </w:numbering>
 </file>
 
 <file path=word/styles.xml><?xml version="1.0" encoding="utf-8"?>
-<w:styles xmlns:mc="http://schemas.openxmlformats.org/markup-compatibility/2006" xmlns:r="http://schemas.openxmlformats.org/officeDocument/2006/relationships" xmlns:w="http://schemas.openxmlformats.org/wordprocessingml/2006/main" xmlns:w14="http://schemas.microsoft.com/office/word/2010/wordml" xmlns:w15="http://schemas.microsoft.com/office/word/2012/wordml" xmlns:w16cid="http://schemas.microsoft.com/office/word/2016/wordml/cid" xmlns:w16se="http://schemas.microsoft.com/office/word/2015/wordml/symex" mc:Ignorable="w14 w15 w16se w16cid">
+<w:styles xmlns:mc="http://schemas.openxmlformats.org/markup-compatibility/2006" xmlns:r="http://schemas.openxmlformats.org/officeDocument/2006/relationships" xmlns:w="http://schemas.openxmlformats.org/wordprocessingml/2006/main" xmlns:w14="http://schemas.microsoft.com/office/word/2010/wordml" xmlns:w15="http://schemas.microsoft.com/office/word/2012/wordml" xmlns:w16cex="http://schemas.microsoft.com/office/word/2018/wordml/cex" xmlns:w16cid="http://schemas.microsoft.com/office/word/2016/wordml/cid" xmlns:w16="http://schemas.microsoft.com/office/word/2018/wordml" xmlns:w16sdtdh="http://schemas.microsoft.com/office/word/2020/wordml/sdtdatahash" xmlns:w16se="http://schemas.microsoft.com/office/word/2015/wordml/symex" mc:Ignorable="w14 w15 w16se w16cid w16 w16cex w16sdtdh">
   <w:docDefaults>
     <w:rPrDefault>
       <w:rPr>
@@ -1683,7 +2119,7 @@
     </w:rPrDefault>
     <w:pPrDefault/>
   </w:docDefaults>
-  <w:latentStyles w:defLockedState="0" w:defUIPriority="99" w:defSemiHidden="0" w:defUnhideWhenUsed="0" w:defQFormat="0" w:count="375">
+  <w:latentStyles w:defLockedState="0" w:defUIPriority="99" w:defSemiHidden="0" w:defUnhideWhenUsed="0" w:defQFormat="0" w:count="376">
     <w:lsdException w:name="Normal" w:uiPriority="0" w:qFormat="1"/>
     <w:lsdException w:name="heading 1" w:uiPriority="9" w:qFormat="1"/>
     <w:lsdException w:name="heading 2" w:semiHidden="1" w:uiPriority="9" w:unhideWhenUsed="1" w:qFormat="1"/>
@@ -2059,6 +2495,7 @@
     <w:lsdException w:name="Smart Hyperlink" w:semiHidden="1" w:unhideWhenUsed="1"/>
     <w:lsdException w:name="Hashtag" w:semiHidden="1" w:unhideWhenUsed="1"/>
     <w:lsdException w:name="Unresolved Mention" w:semiHidden="1" w:unhideWhenUsed="1"/>
+    <w:lsdException w:name="Smart Link" w:semiHidden="1" w:unhideWhenUsed="1"/>
   </w:latentStyles>
   <w:style w:type="paragraph" w:default="1" w:styleId="Normal">
     <w:name w:val="Normal"/>

</xml_diff>